<commit_message>
lab screenshots and deployment mangaer command line translations
</commit_message>
<xml_diff>
--- a/Amen Sime-Challenge 1 Lab Screenshots.docx
+++ b/Amen Sime-Challenge 1 Lab Screenshots.docx
@@ -4,31 +4,43 @@
   <w:body>
     <w:p>
       <w:pPr>
-        <w:pStyle w:val="ListParagraph"/>
-        <w:numPr>
-          <w:ilvl w:val="0"/>
-          <w:numId w:val="1"/>
-        </w:numPr>
-        <w:rPr>
-          <w:b/>
-          <w:sz w:val="24"/>
-        </w:rPr>
-      </w:pPr>
-      <w:r>
-        <w:rPr>
-          <w:b/>
-          <w:sz w:val="24"/>
-        </w:rPr>
-        <w:t>Console and Cloud Shell</w:t>
-      </w:r>
-    </w:p>
-    <w:p>
-      <w:pPr>
-        <w:rPr>
-          <w:b/>
-          <w:sz w:val="24"/>
-        </w:rPr>
-      </w:pPr>
+        <w:rPr>
+          <w:b/>
+          <w:sz w:val="24"/>
+        </w:rPr>
+      </w:pPr>
+      <w:proofErr w:type="gramStart"/>
+      <w:r>
+        <w:rPr>
+          <w:b/>
+          <w:sz w:val="24"/>
+        </w:rPr>
+        <w:t>1.</w:t>
+      </w:r>
+      <w:r>
+        <w:rPr>
+          <w:b/>
+          <w:sz w:val="24"/>
+        </w:rPr>
+        <w:t>Console</w:t>
+      </w:r>
+      <w:proofErr w:type="gramEnd"/>
+      <w:r>
+        <w:rPr>
+          <w:b/>
+          <w:sz w:val="24"/>
+        </w:rPr>
+        <w:t xml:space="preserve"> and Cloud Shell</w:t>
+      </w:r>
+    </w:p>
+    <w:p>
+      <w:pPr>
+        <w:rPr>
+          <w:b/>
+          <w:sz w:val="24"/>
+        </w:rPr>
+      </w:pPr>
+      <w:bookmarkStart w:id="0" w:name="_GoBack"/>
       <w:r>
         <w:rPr>
           <w:b/>
@@ -71,6 +83,7 @@
           </wp:inline>
         </w:drawing>
       </w:r>
+      <w:bookmarkEnd w:id="0"/>
     </w:p>
     <w:p>
       <w:pPr>
@@ -946,6 +959,14 @@
           <w:sz w:val="24"/>
         </w:rPr>
       </w:pPr>
+    </w:p>
+    <w:p>
+      <w:pPr>
+        <w:rPr>
+          <w:b/>
+          <w:sz w:val="24"/>
+        </w:rPr>
+      </w:pPr>
       <w:r>
         <w:rPr>
           <w:b/>
@@ -1014,6 +1035,17 @@
           <w:sz w:val="24"/>
         </w:rPr>
       </w:pPr>
+    </w:p>
+    <w:p>
+      <w:pPr>
+        <w:tabs>
+          <w:tab w:val="left" w:pos="3980"/>
+        </w:tabs>
+        <w:rPr>
+          <w:b/>
+          <w:sz w:val="24"/>
+        </w:rPr>
+      </w:pPr>
       <w:r>
         <w:rPr>
           <w:b/>
@@ -1096,53 +1128,6 @@
           <w:sz w:val="24"/>
         </w:rPr>
       </w:pPr>
-    </w:p>
-    <w:p>
-      <w:pPr>
-        <w:tabs>
-          <w:tab w:val="left" w:pos="3980"/>
-        </w:tabs>
-        <w:rPr>
-          <w:b/>
-          <w:sz w:val="24"/>
-        </w:rPr>
-      </w:pPr>
-    </w:p>
-    <w:p>
-      <w:pPr>
-        <w:tabs>
-          <w:tab w:val="left" w:pos="3980"/>
-        </w:tabs>
-        <w:rPr>
-          <w:b/>
-          <w:sz w:val="24"/>
-        </w:rPr>
-      </w:pPr>
-      <w:r>
-        <w:rPr>
-          <w:b/>
-          <w:sz w:val="24"/>
-        </w:rPr>
-        <w:t>13.</w:t>
-      </w:r>
-      <w:r>
-        <w:rPr>
-          <w:b/>
-          <w:sz w:val="24"/>
-        </w:rPr>
-        <w:t xml:space="preserve">  Configuring an Internal Load Balancer</w:t>
-      </w:r>
-    </w:p>
-    <w:p>
-      <w:pPr>
-        <w:tabs>
-          <w:tab w:val="left" w:pos="3980"/>
-        </w:tabs>
-        <w:rPr>
-          <w:b/>
-          <w:sz w:val="24"/>
-        </w:rPr>
-      </w:pPr>
       <w:r>
         <w:rPr>
           <w:b/>
@@ -1156,7 +1141,7 @@
               <wp:posOffset>0</wp:posOffset>
             </wp:positionH>
             <wp:positionV relativeFrom="paragraph">
-              <wp:posOffset>0</wp:posOffset>
+              <wp:posOffset>368300</wp:posOffset>
             </wp:positionV>
             <wp:extent cx="5943600" cy="2120900"/>
             <wp:effectExtent l="0" t="0" r="0" b="0"/>
@@ -1210,14 +1195,14 @@
           <w:b/>
           <w:sz w:val="24"/>
         </w:rPr>
-        <w:t xml:space="preserve">14. </w:t>
-      </w:r>
-      <w:r>
-        <w:rPr>
-          <w:b/>
-          <w:sz w:val="24"/>
-        </w:rPr>
-        <w:t>Automating the Deployment of Infrastructure using Deployment Manger</w:t>
+        <w:t>13.</w:t>
+      </w:r>
+      <w:r>
+        <w:rPr>
+          <w:b/>
+          <w:sz w:val="24"/>
+        </w:rPr>
+        <w:t xml:space="preserve">  Configuring an Internal Load Balancer</w:t>
       </w:r>
     </w:p>
     <w:p>
@@ -1230,6 +1215,31 @@
           <w:sz w:val="24"/>
         </w:rPr>
       </w:pPr>
+    </w:p>
+    <w:p>
+      <w:pPr>
+        <w:tabs>
+          <w:tab w:val="left" w:pos="3980"/>
+        </w:tabs>
+        <w:rPr>
+          <w:b/>
+          <w:sz w:val="24"/>
+        </w:rPr>
+      </w:pPr>
+      <w:r>
+        <w:rPr>
+          <w:b/>
+          <w:sz w:val="24"/>
+        </w:rPr>
+        <w:t xml:space="preserve">14. </w:t>
+      </w:r>
+      <w:r>
+        <w:rPr>
+          <w:b/>
+          <w:sz w:val="24"/>
+        </w:rPr>
+        <w:t>Automating the Deployment of Infrastructure using Deployment Manger</w:t>
+      </w:r>
       <w:r>
         <w:rPr>
           <w:noProof/>
@@ -1281,13 +1291,6 @@
           <w:sz w:val="24"/>
         </w:rPr>
       </w:pPr>
-      <w:r>
-        <w:rPr>
-          <w:b/>
-          <w:sz w:val="24"/>
-        </w:rPr>
-        <w:t>15.  Google Cloud Fundamentals: Getting Started with GKE</w:t>
-      </w:r>
     </w:p>
     <w:p>
       <w:pPr>
@@ -1299,11 +1302,83 @@
           <w:sz w:val="24"/>
         </w:rPr>
       </w:pPr>
-      <w:bookmarkStart w:id="0" w:name="_GoBack"/>
-      <w:bookmarkEnd w:id="0"/>
+      <w:r>
+        <w:rPr>
+          <w:noProof/>
+        </w:rPr>
+        <w:drawing>
+          <wp:anchor distT="0" distB="0" distL="114300" distR="114300" simplePos="0" relativeHeight="251669504" behindDoc="0" locked="0" layoutInCell="1" allowOverlap="1">
+            <wp:simplePos x="0" y="0"/>
+            <wp:positionH relativeFrom="column">
+              <wp:posOffset>0</wp:posOffset>
+            </wp:positionH>
+            <wp:positionV relativeFrom="paragraph">
+              <wp:posOffset>412115</wp:posOffset>
+            </wp:positionV>
+            <wp:extent cx="5943600" cy="1887855"/>
+            <wp:effectExtent l="0" t="0" r="0" b="0"/>
+            <wp:wrapSquare wrapText="bothSides"/>
+            <wp:docPr id="2" name="Picture 2"/>
+            <wp:cNvGraphicFramePr>
+              <a:graphicFrameLocks xmlns:a="http://schemas.openxmlformats.org/drawingml/2006/main" noChangeAspect="1"/>
+            </wp:cNvGraphicFramePr>
+            <a:graphic xmlns:a="http://schemas.openxmlformats.org/drawingml/2006/main">
+              <a:graphicData uri="http://schemas.openxmlformats.org/drawingml/2006/picture">
+                <pic:pic xmlns:pic="http://schemas.openxmlformats.org/drawingml/2006/picture">
+                  <pic:nvPicPr>
+                    <pic:cNvPr id="1" name=""/>
+                    <pic:cNvPicPr/>
+                  </pic:nvPicPr>
+                  <pic:blipFill>
+                    <a:blip r:embed="rId21">
+                      <a:extLst>
+                        <a:ext uri="{28A0092B-C50C-407E-A947-70E740481C1C}">
+                          <a14:useLocalDpi xmlns:a14="http://schemas.microsoft.com/office/drawing/2010/main" val="0"/>
+                        </a:ext>
+                      </a:extLst>
+                    </a:blip>
+                    <a:stretch>
+                      <a:fillRect/>
+                    </a:stretch>
+                  </pic:blipFill>
+                  <pic:spPr>
+                    <a:xfrm>
+                      <a:off x="0" y="0"/>
+                      <a:ext cx="5943600" cy="1887855"/>
+                    </a:xfrm>
+                    <a:prstGeom prst="rect">
+                      <a:avLst/>
+                    </a:prstGeom>
+                  </pic:spPr>
+                </pic:pic>
+              </a:graphicData>
+            </a:graphic>
+            <wp14:sizeRelH relativeFrom="page">
+              <wp14:pctWidth>0</wp14:pctWidth>
+            </wp14:sizeRelH>
+            <wp14:sizeRelV relativeFrom="page">
+              <wp14:pctHeight>0</wp14:pctHeight>
+            </wp14:sizeRelV>
+          </wp:anchor>
+        </w:drawing>
+      </w:r>
+      <w:r>
+        <w:rPr>
+          <w:b/>
+          <w:sz w:val="24"/>
+        </w:rPr>
+        <w:t>15.  Google Cloud Fundam</w:t>
+      </w:r>
+      <w:r>
+        <w:rPr>
+          <w:b/>
+          <w:sz w:val="24"/>
+        </w:rPr>
+        <w:t>entals: Getting Started with GKE</w:t>
+      </w:r>
     </w:p>
     <w:sectPr>
-      <w:headerReference w:type="default" r:id="rId21"/>
+      <w:headerReference w:type="default" r:id="rId22"/>
       <w:pgSz w:w="12240" w:h="15840"/>
       <w:pgMar w:top="1440" w:right="1440" w:bottom="1440" w:left="1440" w:header="720" w:footer="720" w:gutter="0"/>
       <w:cols w:space="720"/>
@@ -1379,7 +1454,7 @@
       <w:rPr>
         <w:b/>
       </w:rPr>
-      <w:t>GCP Practice Projects Labs</w:t>
+      <w:t>GCP Practice Project Lab Screenshots</w:t>
     </w:r>
     <w:r>
       <w:tab/>
@@ -1392,6 +1467,184 @@
 <file path=word/numbering.xml><?xml version="1.0" encoding="utf-8"?>
 <w:numbering xmlns:wpc="http://schemas.microsoft.com/office/word/2010/wordprocessingCanvas" xmlns:cx="http://schemas.microsoft.com/office/drawing/2014/chartex" xmlns:cx1="http://schemas.microsoft.com/office/drawing/2015/9/8/chartex" xmlns:mc="http://schemas.openxmlformats.org/markup-compatibility/2006" xmlns:o="urn:schemas-microsoft-com:office:office" xmlns:r="http://schemas.openxmlformats.org/officeDocument/2006/relationships" xmlns:m="http://schemas.openxmlformats.org/officeDocument/2006/math" xmlns:v="urn:schemas-microsoft-com:vml" xmlns:wp14="http://schemas.microsoft.com/office/word/2010/wordprocessingDrawing" xmlns:wp="http://schemas.openxmlformats.org/drawingml/2006/wordprocessingDrawing" xmlns:w10="urn:schemas-microsoft-com:office:word" xmlns:w="http://schemas.openxmlformats.org/wordprocessingml/2006/main" xmlns:w14="http://schemas.microsoft.com/office/word/2010/wordml" xmlns:w15="http://schemas.microsoft.com/office/word/2012/wordml" xmlns:w16se="http://schemas.microsoft.com/office/word/2015/wordml/symex" xmlns:wpg="http://schemas.microsoft.com/office/word/2010/wordprocessingGroup" xmlns:wpi="http://schemas.microsoft.com/office/word/2010/wordprocessingInk" xmlns:wne="http://schemas.microsoft.com/office/word/2006/wordml" xmlns:wps="http://schemas.microsoft.com/office/word/2010/wordprocessingShape" mc:Ignorable="w14 w15 w16se wp14">
   <w:abstractNum w:abstractNumId="0" w15:restartNumberingAfterBreak="0">
+    <w:nsid w:val="0F391EFC"/>
+    <w:multiLevelType w:val="hybridMultilevel"/>
+    <w:tmpl w:val="D26AD374"/>
+    <w:lvl w:ilvl="0" w:tplc="0409000F">
+      <w:start w:val="1"/>
+      <w:numFmt w:val="decimal"/>
+      <w:lvlText w:val="%1."/>
+      <w:lvlJc w:val="left"/>
+      <w:pPr>
+        <w:ind w:left="720" w:hanging="360"/>
+      </w:pPr>
+      <w:rPr>
+        <w:rFonts w:hint="default"/>
+      </w:rPr>
+    </w:lvl>
+    <w:lvl w:ilvl="1" w:tplc="04090019" w:tentative="1">
+      <w:start w:val="1"/>
+      <w:numFmt w:val="lowerLetter"/>
+      <w:lvlText w:val="%2."/>
+      <w:lvlJc w:val="left"/>
+      <w:pPr>
+        <w:ind w:left="1440" w:hanging="360"/>
+      </w:pPr>
+    </w:lvl>
+    <w:lvl w:ilvl="2" w:tplc="0409001B" w:tentative="1">
+      <w:start w:val="1"/>
+      <w:numFmt w:val="lowerRoman"/>
+      <w:lvlText w:val="%3."/>
+      <w:lvlJc w:val="right"/>
+      <w:pPr>
+        <w:ind w:left="2160" w:hanging="180"/>
+      </w:pPr>
+    </w:lvl>
+    <w:lvl w:ilvl="3" w:tplc="0409000F" w:tentative="1">
+      <w:start w:val="1"/>
+      <w:numFmt w:val="decimal"/>
+      <w:lvlText w:val="%4."/>
+      <w:lvlJc w:val="left"/>
+      <w:pPr>
+        <w:ind w:left="2880" w:hanging="360"/>
+      </w:pPr>
+    </w:lvl>
+    <w:lvl w:ilvl="4" w:tplc="04090019" w:tentative="1">
+      <w:start w:val="1"/>
+      <w:numFmt w:val="lowerLetter"/>
+      <w:lvlText w:val="%5."/>
+      <w:lvlJc w:val="left"/>
+      <w:pPr>
+        <w:ind w:left="3600" w:hanging="360"/>
+      </w:pPr>
+    </w:lvl>
+    <w:lvl w:ilvl="5" w:tplc="0409001B" w:tentative="1">
+      <w:start w:val="1"/>
+      <w:numFmt w:val="lowerRoman"/>
+      <w:lvlText w:val="%6."/>
+      <w:lvlJc w:val="right"/>
+      <w:pPr>
+        <w:ind w:left="4320" w:hanging="180"/>
+      </w:pPr>
+    </w:lvl>
+    <w:lvl w:ilvl="6" w:tplc="0409000F" w:tentative="1">
+      <w:start w:val="1"/>
+      <w:numFmt w:val="decimal"/>
+      <w:lvlText w:val="%7."/>
+      <w:lvlJc w:val="left"/>
+      <w:pPr>
+        <w:ind w:left="5040" w:hanging="360"/>
+      </w:pPr>
+    </w:lvl>
+    <w:lvl w:ilvl="7" w:tplc="04090019" w:tentative="1">
+      <w:start w:val="1"/>
+      <w:numFmt w:val="lowerLetter"/>
+      <w:lvlText w:val="%8."/>
+      <w:lvlJc w:val="left"/>
+      <w:pPr>
+        <w:ind w:left="5760" w:hanging="360"/>
+      </w:pPr>
+    </w:lvl>
+    <w:lvl w:ilvl="8" w:tplc="0409001B" w:tentative="1">
+      <w:start w:val="1"/>
+      <w:numFmt w:val="lowerRoman"/>
+      <w:lvlText w:val="%9."/>
+      <w:lvlJc w:val="right"/>
+      <w:pPr>
+        <w:ind w:left="6480" w:hanging="180"/>
+      </w:pPr>
+    </w:lvl>
+  </w:abstractNum>
+  <w:abstractNum w:abstractNumId="1" w15:restartNumberingAfterBreak="0">
+    <w:nsid w:val="61D27C65"/>
+    <w:multiLevelType w:val="hybridMultilevel"/>
+    <w:tmpl w:val="9798299E"/>
+    <w:lvl w:ilvl="0" w:tplc="0409000F">
+      <w:start w:val="1"/>
+      <w:numFmt w:val="decimal"/>
+      <w:lvlText w:val="%1."/>
+      <w:lvlJc w:val="left"/>
+      <w:pPr>
+        <w:ind w:left="720" w:hanging="360"/>
+      </w:pPr>
+      <w:rPr>
+        <w:rFonts w:hint="default"/>
+      </w:rPr>
+    </w:lvl>
+    <w:lvl w:ilvl="1" w:tplc="04090019" w:tentative="1">
+      <w:start w:val="1"/>
+      <w:numFmt w:val="lowerLetter"/>
+      <w:lvlText w:val="%2."/>
+      <w:lvlJc w:val="left"/>
+      <w:pPr>
+        <w:ind w:left="1440" w:hanging="360"/>
+      </w:pPr>
+    </w:lvl>
+    <w:lvl w:ilvl="2" w:tplc="0409001B" w:tentative="1">
+      <w:start w:val="1"/>
+      <w:numFmt w:val="lowerRoman"/>
+      <w:lvlText w:val="%3."/>
+      <w:lvlJc w:val="right"/>
+      <w:pPr>
+        <w:ind w:left="2160" w:hanging="180"/>
+      </w:pPr>
+    </w:lvl>
+    <w:lvl w:ilvl="3" w:tplc="0409000F" w:tentative="1">
+      <w:start w:val="1"/>
+      <w:numFmt w:val="decimal"/>
+      <w:lvlText w:val="%4."/>
+      <w:lvlJc w:val="left"/>
+      <w:pPr>
+        <w:ind w:left="2880" w:hanging="360"/>
+      </w:pPr>
+    </w:lvl>
+    <w:lvl w:ilvl="4" w:tplc="04090019" w:tentative="1">
+      <w:start w:val="1"/>
+      <w:numFmt w:val="lowerLetter"/>
+      <w:lvlText w:val="%5."/>
+      <w:lvlJc w:val="left"/>
+      <w:pPr>
+        <w:ind w:left="3600" w:hanging="360"/>
+      </w:pPr>
+    </w:lvl>
+    <w:lvl w:ilvl="5" w:tplc="0409001B" w:tentative="1">
+      <w:start w:val="1"/>
+      <w:numFmt w:val="lowerRoman"/>
+      <w:lvlText w:val="%6."/>
+      <w:lvlJc w:val="right"/>
+      <w:pPr>
+        <w:ind w:left="4320" w:hanging="180"/>
+      </w:pPr>
+    </w:lvl>
+    <w:lvl w:ilvl="6" w:tplc="0409000F" w:tentative="1">
+      <w:start w:val="1"/>
+      <w:numFmt w:val="decimal"/>
+      <w:lvlText w:val="%7."/>
+      <w:lvlJc w:val="left"/>
+      <w:pPr>
+        <w:ind w:left="5040" w:hanging="360"/>
+      </w:pPr>
+    </w:lvl>
+    <w:lvl w:ilvl="7" w:tplc="04090019" w:tentative="1">
+      <w:start w:val="1"/>
+      <w:numFmt w:val="lowerLetter"/>
+      <w:lvlText w:val="%8."/>
+      <w:lvlJc w:val="left"/>
+      <w:pPr>
+        <w:ind w:left="5760" w:hanging="360"/>
+      </w:pPr>
+    </w:lvl>
+    <w:lvl w:ilvl="8" w:tplc="0409001B" w:tentative="1">
+      <w:start w:val="1"/>
+      <w:numFmt w:val="lowerRoman"/>
+      <w:lvlText w:val="%9."/>
+      <w:lvlJc w:val="right"/>
+      <w:pPr>
+        <w:ind w:left="6480" w:hanging="180"/>
+      </w:pPr>
+    </w:lvl>
+  </w:abstractNum>
+  <w:abstractNum w:abstractNumId="2" w15:restartNumberingAfterBreak="0">
     <w:nsid w:val="6D5244A4"/>
     <w:multiLevelType w:val="hybridMultilevel"/>
     <w:tmpl w:val="73F4DFDA"/>
@@ -1481,6 +1734,12 @@
     </w:lvl>
   </w:abstractNum>
   <w:num w:numId="1">
+    <w:abstractNumId w:val="2"/>
+  </w:num>
+  <w:num w:numId="2">
+    <w:abstractNumId w:val="1"/>
+  </w:num>
+  <w:num w:numId="3">
     <w:abstractNumId w:val="0"/>
   </w:num>
 </w:numbering>

</xml_diff>